<commit_message>
Fim da primeira parte do projeto
</commit_message>
<xml_diff>
--- a/PROJETO/Relatório.docx
+++ b/PROJETO/Relatório.docx
@@ -11,7 +11,7 @@
         <mc:AlternateContent>
           <mc:Choice Requires="wps">
             <w:drawing>
-              <wp:anchor distT="0" distB="0" distL="114300" distR="114300" simplePos="0" relativeHeight="251666432" behindDoc="0" locked="0" layoutInCell="1" allowOverlap="1" wp14:anchorId="0B58F7B3" wp14:editId="6F2350DC">
+              <wp:anchor distT="0" distB="0" distL="114300" distR="114300" simplePos="0" relativeHeight="251666432" behindDoc="0" locked="0" layoutInCell="1" allowOverlap="1" wp14:anchorId="0B58F7B3" wp14:editId="6999C0C6">
                 <wp:simplePos x="0" y="0"/>
                 <wp:positionH relativeFrom="page">
                   <wp:posOffset>3238500</wp:posOffset>
@@ -353,7 +353,15 @@
                                 <w:color w:val="BFBFBF"/>
                                 <w:sz w:val="36"/>
                               </w:rPr>
-                              <w:t>Rafael Trindade</w:t>
+                              <w:t>Joanã Costa</w:t>
+                            </w:r>
+                            <w:r>
+                              <w:rPr>
+                                <w:b/>
+                                <w:color w:val="BFBFBF"/>
+                                <w:sz w:val="36"/>
+                              </w:rPr>
+                              <w:t xml:space="preserve"> 180 221 109</w:t>
                             </w:r>
                           </w:p>
                           <w:p>
@@ -372,7 +380,15 @@
                                 <w:color w:val="BFBFBF"/>
                                 <w:sz w:val="36"/>
                               </w:rPr>
-                              <w:t>Vítor Gomes</w:t>
+                              <w:t>Daniel Cordeiro</w:t>
+                            </w:r>
+                            <w:r>
+                              <w:rPr>
+                                <w:b/>
+                                <w:color w:val="BFBFBF"/>
+                                <w:sz w:val="36"/>
+                              </w:rPr>
+                              <w:t xml:space="preserve"> 190 221 101</w:t>
                             </w:r>
                           </w:p>
                         </w:txbxContent>
@@ -416,7 +432,15 @@
                           <w:color w:val="BFBFBF"/>
                           <w:sz w:val="36"/>
                         </w:rPr>
-                        <w:t>Rafael Trindade</w:t>
+                        <w:t>Joanã Costa</w:t>
+                      </w:r>
+                      <w:r>
+                        <w:rPr>
+                          <w:b/>
+                          <w:color w:val="BFBFBF"/>
+                          <w:sz w:val="36"/>
+                        </w:rPr>
+                        <w:t xml:space="preserve"> 180 221 109</w:t>
                       </w:r>
                     </w:p>
                     <w:p>
@@ -435,7 +459,15 @@
                           <w:color w:val="BFBFBF"/>
                           <w:sz w:val="36"/>
                         </w:rPr>
-                        <w:t>Vítor Gomes</w:t>
+                        <w:t>Daniel Cordeiro</w:t>
+                      </w:r>
+                      <w:r>
+                        <w:rPr>
+                          <w:b/>
+                          <w:color w:val="BFBFBF"/>
+                          <w:sz w:val="36"/>
+                        </w:rPr>
+                        <w:t xml:space="preserve"> 190 221 101</w:t>
                       </w:r>
                     </w:p>
                   </w:txbxContent>
@@ -889,7 +921,7 @@
           <w:lang w:eastAsia="pt-PT"/>
         </w:rPr>
         <w:drawing>
-          <wp:anchor distT="0" distB="0" distL="114300" distR="114300" simplePos="0" relativeHeight="251663360" behindDoc="0" locked="0" layoutInCell="1" allowOverlap="1" wp14:anchorId="1CD0929D" wp14:editId="114FD48D">
+          <wp:anchor distT="0" distB="0" distL="114300" distR="114300" simplePos="0" relativeHeight="251663360" behindDoc="0" locked="0" layoutInCell="1" allowOverlap="1" wp14:anchorId="1CD0929D" wp14:editId="05B343A4">
             <wp:simplePos x="0" y="0"/>
             <wp:positionH relativeFrom="margin">
               <wp:posOffset>3073066</wp:posOffset>
@@ -1026,13 +1058,13 @@
           <w:r>
             <w:fldChar w:fldCharType="separate"/>
           </w:r>
-          <w:hyperlink w:anchor="_Toc503816318" w:history="1">
+          <w:hyperlink w:anchor="_Toc25538930" w:history="1">
             <w:r>
               <w:rPr>
                 <w:rStyle w:val="Hiperligao"/>
                 <w:noProof/>
               </w:rPr>
-              <w:t>Requisitos Funcionais</w:t>
+              <w:t>Introdução</w:t>
             </w:r>
             <w:r>
               <w:rPr>
@@ -1053,7 +1085,7 @@
                 <w:noProof/>
                 <w:webHidden/>
               </w:rPr>
-              <w:instrText xml:space="preserve"> PAGEREF _Toc503816318 \h </w:instrText>
+              <w:instrText xml:space="preserve"> PAGEREF _Toc25538930 \h </w:instrText>
             </w:r>
             <w:r>
               <w:rPr>
@@ -1074,6 +1106,426 @@
                 <w:webHidden/>
               </w:rPr>
               <w:t>3</w:t>
+            </w:r>
+            <w:r>
+              <w:rPr>
+                <w:noProof/>
+                <w:webHidden/>
+              </w:rPr>
+              <w:fldChar w:fldCharType="end"/>
+            </w:r>
+          </w:hyperlink>
+        </w:p>
+        <w:p>
+          <w:pPr>
+            <w:pStyle w:val="ndice1"/>
+            <w:tabs>
+              <w:tab w:val="right" w:leader="dot" w:pos="8494"/>
+            </w:tabs>
+            <w:rPr>
+              <w:rFonts w:eastAsiaTheme="minorEastAsia"/>
+              <w:noProof/>
+              <w:lang w:eastAsia="pt-PT"/>
+            </w:rPr>
+          </w:pPr>
+          <w:hyperlink w:anchor="_Toc25538931" w:history="1">
+            <w:r>
+              <w:rPr>
+                <w:rStyle w:val="Hiperligao"/>
+                <w:noProof/>
+              </w:rPr>
+              <w:t>Pseudocódigo</w:t>
+            </w:r>
+            <w:r>
+              <w:rPr>
+                <w:noProof/>
+                <w:webHidden/>
+              </w:rPr>
+              <w:tab/>
+            </w:r>
+            <w:r>
+              <w:rPr>
+                <w:noProof/>
+                <w:webHidden/>
+              </w:rPr>
+              <w:fldChar w:fldCharType="begin"/>
+            </w:r>
+            <w:r>
+              <w:rPr>
+                <w:noProof/>
+                <w:webHidden/>
+              </w:rPr>
+              <w:instrText xml:space="preserve"> PAGEREF _Toc25538931 \h </w:instrText>
+            </w:r>
+            <w:r>
+              <w:rPr>
+                <w:noProof/>
+                <w:webHidden/>
+              </w:rPr>
+            </w:r>
+            <w:r>
+              <w:rPr>
+                <w:noProof/>
+                <w:webHidden/>
+              </w:rPr>
+              <w:fldChar w:fldCharType="separate"/>
+            </w:r>
+            <w:r>
+              <w:rPr>
+                <w:noProof/>
+                <w:webHidden/>
+              </w:rPr>
+              <w:t>3</w:t>
+            </w:r>
+            <w:r>
+              <w:rPr>
+                <w:noProof/>
+                <w:webHidden/>
+              </w:rPr>
+              <w:fldChar w:fldCharType="end"/>
+            </w:r>
+          </w:hyperlink>
+        </w:p>
+        <w:p>
+          <w:pPr>
+            <w:pStyle w:val="ndice1"/>
+            <w:tabs>
+              <w:tab w:val="right" w:leader="dot" w:pos="8494"/>
+            </w:tabs>
+            <w:rPr>
+              <w:rFonts w:eastAsiaTheme="minorEastAsia"/>
+              <w:noProof/>
+              <w:lang w:eastAsia="pt-PT"/>
+            </w:rPr>
+          </w:pPr>
+          <w:hyperlink w:anchor="_Toc25538932" w:history="1">
+            <w:r>
+              <w:rPr>
+                <w:rStyle w:val="Hiperligao"/>
+                <w:noProof/>
+              </w:rPr>
+              <w:t>Modo Automático</w:t>
+            </w:r>
+            <w:r>
+              <w:rPr>
+                <w:noProof/>
+                <w:webHidden/>
+              </w:rPr>
+              <w:tab/>
+            </w:r>
+            <w:r>
+              <w:rPr>
+                <w:noProof/>
+                <w:webHidden/>
+              </w:rPr>
+              <w:fldChar w:fldCharType="begin"/>
+            </w:r>
+            <w:r>
+              <w:rPr>
+                <w:noProof/>
+                <w:webHidden/>
+              </w:rPr>
+              <w:instrText xml:space="preserve"> PAGEREF _Toc25538932 \h </w:instrText>
+            </w:r>
+            <w:r>
+              <w:rPr>
+                <w:noProof/>
+                <w:webHidden/>
+              </w:rPr>
+            </w:r>
+            <w:r>
+              <w:rPr>
+                <w:noProof/>
+                <w:webHidden/>
+              </w:rPr>
+              <w:fldChar w:fldCharType="separate"/>
+            </w:r>
+            <w:r>
+              <w:rPr>
+                <w:noProof/>
+                <w:webHidden/>
+              </w:rPr>
+              <w:t>3</w:t>
+            </w:r>
+            <w:r>
+              <w:rPr>
+                <w:noProof/>
+                <w:webHidden/>
+              </w:rPr>
+              <w:fldChar w:fldCharType="end"/>
+            </w:r>
+          </w:hyperlink>
+        </w:p>
+        <w:p>
+          <w:pPr>
+            <w:pStyle w:val="ndice2"/>
+            <w:tabs>
+              <w:tab w:val="right" w:leader="dot" w:pos="8494"/>
+            </w:tabs>
+            <w:rPr>
+              <w:rFonts w:eastAsiaTheme="minorEastAsia"/>
+              <w:noProof/>
+              <w:lang w:eastAsia="pt-PT"/>
+            </w:rPr>
+          </w:pPr>
+          <w:hyperlink w:anchor="_Toc25538933" w:history="1">
+            <w:r>
+              <w:rPr>
+                <w:rStyle w:val="Hiperligao"/>
+                <w:noProof/>
+              </w:rPr>
+              <w:t>Número de Páginas Visitadas</w:t>
+            </w:r>
+            <w:r>
+              <w:rPr>
+                <w:noProof/>
+                <w:webHidden/>
+              </w:rPr>
+              <w:tab/>
+            </w:r>
+            <w:r>
+              <w:rPr>
+                <w:noProof/>
+                <w:webHidden/>
+              </w:rPr>
+              <w:fldChar w:fldCharType="begin"/>
+            </w:r>
+            <w:r>
+              <w:rPr>
+                <w:noProof/>
+                <w:webHidden/>
+              </w:rPr>
+              <w:instrText xml:space="preserve"> PAGEREF _Toc25538933 \h </w:instrText>
+            </w:r>
+            <w:r>
+              <w:rPr>
+                <w:noProof/>
+                <w:webHidden/>
+              </w:rPr>
+            </w:r>
+            <w:r>
+              <w:rPr>
+                <w:noProof/>
+                <w:webHidden/>
+              </w:rPr>
+              <w:fldChar w:fldCharType="separate"/>
+            </w:r>
+            <w:r>
+              <w:rPr>
+                <w:noProof/>
+                <w:webHidden/>
+              </w:rPr>
+              <w:t>3</w:t>
+            </w:r>
+            <w:r>
+              <w:rPr>
+                <w:noProof/>
+                <w:webHidden/>
+              </w:rPr>
+              <w:fldChar w:fldCharType="end"/>
+            </w:r>
+          </w:hyperlink>
+        </w:p>
+        <w:p>
+          <w:pPr>
+            <w:pStyle w:val="ndice2"/>
+            <w:tabs>
+              <w:tab w:val="right" w:leader="dot" w:pos="8494"/>
+            </w:tabs>
+            <w:rPr>
+              <w:rFonts w:eastAsiaTheme="minorEastAsia"/>
+              <w:noProof/>
+              <w:lang w:eastAsia="pt-PT"/>
+            </w:rPr>
+          </w:pPr>
+          <w:hyperlink w:anchor="_Toc25538934" w:history="1">
+            <w:r>
+              <w:rPr>
+                <w:rStyle w:val="Hiperligao"/>
+                <w:noProof/>
+              </w:rPr>
+              <w:t>Profundidade</w:t>
+            </w:r>
+            <w:r>
+              <w:rPr>
+                <w:noProof/>
+                <w:webHidden/>
+              </w:rPr>
+              <w:tab/>
+            </w:r>
+            <w:r>
+              <w:rPr>
+                <w:noProof/>
+                <w:webHidden/>
+              </w:rPr>
+              <w:fldChar w:fldCharType="begin"/>
+            </w:r>
+            <w:r>
+              <w:rPr>
+                <w:noProof/>
+                <w:webHidden/>
+              </w:rPr>
+              <w:instrText xml:space="preserve"> PAGEREF _Toc25538934 \h </w:instrText>
+            </w:r>
+            <w:r>
+              <w:rPr>
+                <w:noProof/>
+                <w:webHidden/>
+              </w:rPr>
+            </w:r>
+            <w:r>
+              <w:rPr>
+                <w:noProof/>
+                <w:webHidden/>
+              </w:rPr>
+              <w:fldChar w:fldCharType="separate"/>
+            </w:r>
+            <w:r>
+              <w:rPr>
+                <w:noProof/>
+                <w:webHidden/>
+              </w:rPr>
+              <w:t>4</w:t>
+            </w:r>
+            <w:r>
+              <w:rPr>
+                <w:noProof/>
+                <w:webHidden/>
+              </w:rPr>
+              <w:fldChar w:fldCharType="end"/>
+            </w:r>
+          </w:hyperlink>
+        </w:p>
+        <w:p>
+          <w:pPr>
+            <w:pStyle w:val="ndice1"/>
+            <w:tabs>
+              <w:tab w:val="right" w:leader="dot" w:pos="8494"/>
+            </w:tabs>
+            <w:rPr>
+              <w:rFonts w:eastAsiaTheme="minorEastAsia"/>
+              <w:noProof/>
+              <w:lang w:eastAsia="pt-PT"/>
+            </w:rPr>
+          </w:pPr>
+          <w:hyperlink w:anchor="_Toc25538935" w:history="1">
+            <w:r>
+              <w:rPr>
+                <w:rStyle w:val="Hiperligao"/>
+                <w:noProof/>
+              </w:rPr>
+              <w:t>Modo Iterativo</w:t>
+            </w:r>
+            <w:r>
+              <w:rPr>
+                <w:noProof/>
+                <w:webHidden/>
+              </w:rPr>
+              <w:tab/>
+            </w:r>
+            <w:r>
+              <w:rPr>
+                <w:noProof/>
+                <w:webHidden/>
+              </w:rPr>
+              <w:fldChar w:fldCharType="begin"/>
+            </w:r>
+            <w:r>
+              <w:rPr>
+                <w:noProof/>
+                <w:webHidden/>
+              </w:rPr>
+              <w:instrText xml:space="preserve"> PAGEREF _Toc25538935 \h </w:instrText>
+            </w:r>
+            <w:r>
+              <w:rPr>
+                <w:noProof/>
+                <w:webHidden/>
+              </w:rPr>
+            </w:r>
+            <w:r>
+              <w:rPr>
+                <w:noProof/>
+                <w:webHidden/>
+              </w:rPr>
+              <w:fldChar w:fldCharType="separate"/>
+            </w:r>
+            <w:r>
+              <w:rPr>
+                <w:noProof/>
+                <w:webHidden/>
+              </w:rPr>
+              <w:t>4</w:t>
+            </w:r>
+            <w:r>
+              <w:rPr>
+                <w:noProof/>
+                <w:webHidden/>
+              </w:rPr>
+              <w:fldChar w:fldCharType="end"/>
+            </w:r>
+          </w:hyperlink>
+        </w:p>
+        <w:p>
+          <w:pPr>
+            <w:pStyle w:val="ndice1"/>
+            <w:tabs>
+              <w:tab w:val="right" w:leader="dot" w:pos="8494"/>
+            </w:tabs>
+            <w:rPr>
+              <w:rFonts w:eastAsiaTheme="minorEastAsia"/>
+              <w:noProof/>
+              <w:lang w:eastAsia="pt-PT"/>
+            </w:rPr>
+          </w:pPr>
+          <w:hyperlink w:anchor="_Toc25538936" w:history="1">
+            <w:r>
+              <w:rPr>
+                <w:rStyle w:val="Hiperligao"/>
+                <w:noProof/>
+              </w:rPr>
+              <w:t>Mockup da interface</w:t>
+            </w:r>
+            <w:r>
+              <w:rPr>
+                <w:noProof/>
+                <w:webHidden/>
+              </w:rPr>
+              <w:tab/>
+            </w:r>
+            <w:r>
+              <w:rPr>
+                <w:noProof/>
+                <w:webHidden/>
+              </w:rPr>
+              <w:fldChar w:fldCharType="begin"/>
+            </w:r>
+            <w:r>
+              <w:rPr>
+                <w:noProof/>
+                <w:webHidden/>
+              </w:rPr>
+              <w:instrText xml:space="preserve"> PAGEREF _Toc25538936 \h </w:instrText>
+            </w:r>
+            <w:r>
+              <w:rPr>
+                <w:noProof/>
+                <w:webHidden/>
+              </w:rPr>
+            </w:r>
+            <w:r>
+              <w:rPr>
+                <w:noProof/>
+                <w:webHidden/>
+              </w:rPr>
+              <w:fldChar w:fldCharType="separate"/>
+            </w:r>
+            <w:r>
+              <w:rPr>
+                <w:noProof/>
+                <w:webHidden/>
+              </w:rPr>
+              <w:t>5</w:t>
             </w:r>
             <w:r>
               <w:rPr>
@@ -1148,10 +1600,12 @@
         <w:pStyle w:val="Ttulo1"/>
         <w:spacing w:line="360" w:lineRule="auto"/>
       </w:pPr>
+      <w:bookmarkStart w:id="0" w:name="_Toc25538930"/>
       <w:r>
         <w:lastRenderedPageBreak/>
         <w:t>Introdução</w:t>
       </w:r>
+      <w:bookmarkEnd w:id="0"/>
     </w:p>
     <w:p>
       <w:pPr>
@@ -1634,91 +2088,17 @@
           </mc:Fallback>
         </mc:AlternateContent>
       </w:r>
-      <w:r>
-        <w:rPr>
-          <w:noProof/>
-          <w:lang w:eastAsia="pt-PT"/>
-        </w:rPr>
-        <mc:AlternateContent>
-          <mc:Choice Requires="wps">
-            <w:drawing>
-              <wp:anchor distT="0" distB="0" distL="114300" distR="114300" simplePos="0" relativeHeight="251676672" behindDoc="0" locked="0" layoutInCell="1" allowOverlap="1" wp14:anchorId="6DDAB526" wp14:editId="7A6451CF">
-                <wp:simplePos x="0" y="0"/>
-                <wp:positionH relativeFrom="page">
-                  <wp:posOffset>2755900</wp:posOffset>
-                </wp:positionH>
-                <wp:positionV relativeFrom="paragraph">
-                  <wp:posOffset>1212028</wp:posOffset>
-                </wp:positionV>
-                <wp:extent cx="4660265" cy="12700"/>
-                <wp:effectExtent l="19050" t="38100" r="45085" b="44450"/>
-                <wp:wrapNone/>
-                <wp:docPr id="28" name="Conexão reta 28"/>
-                <wp:cNvGraphicFramePr/>
-                <a:graphic xmlns:a="http://schemas.openxmlformats.org/drawingml/2006/main">
-                  <a:graphicData uri="http://schemas.microsoft.com/office/word/2010/wordprocessingShape">
-                    <wps:wsp>
-                      <wps:cNvCnPr/>
-                      <wps:spPr>
-                        <a:xfrm>
-                          <a:off x="0" y="0"/>
-                          <a:ext cx="4660265" cy="12700"/>
-                        </a:xfrm>
-                        <a:prstGeom prst="line">
-                          <a:avLst/>
-                        </a:prstGeom>
-                        <a:ln w="76200">
-                          <a:solidFill>
-                            <a:schemeClr val="bg1"/>
-                          </a:solidFill>
-                        </a:ln>
-                      </wps:spPr>
-                      <wps:style>
-                        <a:lnRef idx="3">
-                          <a:schemeClr val="dk1"/>
-                        </a:lnRef>
-                        <a:fillRef idx="0">
-                          <a:schemeClr val="dk1"/>
-                        </a:fillRef>
-                        <a:effectRef idx="2">
-                          <a:schemeClr val="dk1"/>
-                        </a:effectRef>
-                        <a:fontRef idx="minor">
-                          <a:schemeClr val="tx1"/>
-                        </a:fontRef>
-                      </wps:style>
-                      <wps:bodyPr/>
-                    </wps:wsp>
-                  </a:graphicData>
-                </a:graphic>
-                <wp14:sizeRelH relativeFrom="margin">
-                  <wp14:pctWidth>0</wp14:pctWidth>
-                </wp14:sizeRelH>
-                <wp14:sizeRelV relativeFrom="margin">
-                  <wp14:pctHeight>0</wp14:pctHeight>
-                </wp14:sizeRelV>
-              </wp:anchor>
-            </w:drawing>
-          </mc:Choice>
-          <mc:Fallback>
-            <w:pict>
-              <v:line w14:anchorId="71C46468" id="Conexão reta 28" o:spid="_x0000_s1026" style="position:absolute;z-index:251676672;visibility:visible;mso-wrap-style:square;mso-width-percent:0;mso-height-percent:0;mso-wrap-distance-left:9pt;mso-wrap-distance-top:0;mso-wrap-distance-right:9pt;mso-wrap-distance-bottom:0;mso-position-horizontal:absolute;mso-position-horizontal-relative:page;mso-position-vertical:absolute;mso-position-vertical-relative:text;mso-width-percent:0;mso-height-percent:0;mso-width-relative:margin;mso-height-relative:margin" from="217pt,95.45pt" to="583.95pt,96.45pt" o:gfxdata="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" strokecolor="white [3212]" strokeweight="6pt">
-                <v:stroke joinstyle="miter"/>
-                <w10:wrap anchorx="page"/>
-              </v:line>
-            </w:pict>
-          </mc:Fallback>
-        </mc:AlternateContent>
-      </w:r>
     </w:p>
     <w:p>
       <w:pPr>
         <w:pStyle w:val="Ttulo1"/>
         <w:spacing w:line="360" w:lineRule="auto"/>
       </w:pPr>
+      <w:bookmarkStart w:id="1" w:name="_Toc25538931"/>
       <w:r>
         <w:t>Pseudocódigo</w:t>
       </w:r>
+      <w:bookmarkEnd w:id="1"/>
     </w:p>
     <w:p>
       <w:pPr>
@@ -1727,22 +2107,535 @@
       <w:r>
         <w:t>Nesta parte iremos mostrar através de pseudocódigo como o nosso algoritmo está escrito.</w:t>
       </w:r>
+    </w:p>
+    <w:p>
+      <w:pPr>
+        <w:pStyle w:val="Ttulo1"/>
+      </w:pPr>
+      <w:bookmarkStart w:id="2" w:name="_Toc25538932"/>
+      <w:r>
+        <w:t>Modo Automático</w:t>
+      </w:r>
+      <w:bookmarkEnd w:id="2"/>
+    </w:p>
+    <w:p>
+      <w:pPr>
+        <w:pStyle w:val="Ttulo2"/>
+        <w:spacing w:line="360" w:lineRule="auto"/>
+        <w:ind w:left="708"/>
+      </w:pPr>
+      <w:bookmarkStart w:id="3" w:name="_Toc25538933"/>
+      <w:r>
+        <w:t>N</w:t>
+      </w:r>
+      <w:r>
+        <w:t xml:space="preserve">úmero de </w:t>
+      </w:r>
+      <w:r>
+        <w:t>Páginas Visitadas</w:t>
+      </w:r>
+      <w:bookmarkEnd w:id="3"/>
+    </w:p>
+    <w:p>
+      <w:r>
+        <w:tab/>
+      </w:r>
+      <w:r>
+        <w:t>BFS</w:t>
+      </w:r>
+      <w:r>
+        <w:t xml:space="preserve"> </w:t>
+      </w:r>
+      <w:r>
+        <w:t>(</w:t>
+      </w:r>
+      <w:proofErr w:type="spellStart"/>
+      <w:r>
+        <w:t>webPageRoot</w:t>
+      </w:r>
+      <w:proofErr w:type="spellEnd"/>
+      <w:r>
+        <w:t>)</w:t>
+      </w:r>
+    </w:p>
+    <w:p>
+      <w:pPr>
+        <w:spacing w:after="0"/>
+      </w:pPr>
+      <w:r>
+        <w:tab/>
+        <w:t xml:space="preserve">Cria uma </w:t>
+      </w:r>
+      <w:proofErr w:type="spellStart"/>
+      <w:r>
+        <w:t>variavel</w:t>
+      </w:r>
+      <w:proofErr w:type="spellEnd"/>
+      <w:r>
+        <w:t xml:space="preserve"> para contar o número de páginas visitadas</w:t>
+      </w:r>
+    </w:p>
+    <w:p>
+      <w:pPr>
+        <w:spacing w:after="0"/>
+      </w:pPr>
+      <w:r>
+        <w:tab/>
+        <w:t>Criar uma lista iterável que vai ser retornada no método</w:t>
+      </w:r>
+    </w:p>
+    <w:p>
+      <w:pPr>
+        <w:spacing w:after="0"/>
+      </w:pPr>
+      <w:r>
+        <w:tab/>
+        <w:t>Criar uma fila para guardar as páginas a visitar</w:t>
+      </w:r>
+    </w:p>
+    <w:p>
+      <w:pPr>
+        <w:spacing w:after="0"/>
+      </w:pPr>
+      <w:r>
+        <w:tab/>
+        <w:t xml:space="preserve">Verificar se o </w:t>
+      </w:r>
+      <w:proofErr w:type="gramStart"/>
+      <w:r>
+        <w:t>numero</w:t>
+      </w:r>
+      <w:proofErr w:type="gramEnd"/>
+      <w:r>
+        <w:t xml:space="preserve"> de páginas pretendidas já foi atingida</w:t>
+      </w:r>
+    </w:p>
+    <w:p>
+      <w:pPr>
+        <w:spacing w:after="0"/>
+      </w:pPr>
+      <w:r>
+        <w:tab/>
+      </w:r>
+      <w:r>
+        <w:tab/>
+      </w:r>
+      <w:r>
+        <w:t>Se sim -&gt; retornar a lista iterável de resultado</w:t>
+      </w:r>
+    </w:p>
+    <w:p>
+      <w:pPr>
+        <w:spacing w:after="0"/>
+      </w:pPr>
+      <w:r>
+        <w:tab/>
+        <w:t xml:space="preserve">Verificar se a </w:t>
+      </w:r>
+      <w:proofErr w:type="spellStart"/>
+      <w:r>
+        <w:t>webPageRoot</w:t>
+      </w:r>
+      <w:proofErr w:type="spellEnd"/>
+      <w:r>
+        <w:t xml:space="preserve"> não existe já no </w:t>
+      </w:r>
+      <w:proofErr w:type="spellStart"/>
+      <w:r>
+        <w:t>webCrawler</w:t>
+      </w:r>
+      <w:proofErr w:type="spellEnd"/>
+      <w:r>
+        <w:t>:</w:t>
+      </w:r>
+    </w:p>
+    <w:p>
+      <w:pPr>
+        <w:spacing w:after="0"/>
+      </w:pPr>
+      <w:r>
+        <w:tab/>
+      </w:r>
+      <w:r>
+        <w:tab/>
+        <w:t xml:space="preserve">Se não -&gt; Inserir no </w:t>
+      </w:r>
+      <w:proofErr w:type="spellStart"/>
+      <w:r>
+        <w:t>webCrawler</w:t>
+      </w:r>
+      <w:proofErr w:type="spellEnd"/>
+      <w:r>
+        <w:t xml:space="preserve"> a </w:t>
+      </w:r>
+      <w:proofErr w:type="spellStart"/>
+      <w:r>
+        <w:t>webPageRoot</w:t>
+      </w:r>
+      <w:proofErr w:type="spellEnd"/>
+      <w:r>
+        <w:t xml:space="preserve"> como </w:t>
+      </w:r>
+      <w:proofErr w:type="spellStart"/>
+      <w:r>
+        <w:t>Vertex</w:t>
+      </w:r>
+      <w:proofErr w:type="spellEnd"/>
+    </w:p>
+    <w:p>
+      <w:pPr>
+        <w:spacing w:after="0"/>
+      </w:pPr>
+      <w:r>
+        <w:tab/>
+        <w:t xml:space="preserve">Adicionar a </w:t>
+      </w:r>
+      <w:proofErr w:type="spellStart"/>
+      <w:r>
+        <w:t>webPageRoot</w:t>
+      </w:r>
+      <w:proofErr w:type="spellEnd"/>
+      <w:r>
+        <w:t xml:space="preserve"> como primeira página a ser visitada</w:t>
+      </w:r>
+    </w:p>
+    <w:p>
+      <w:pPr>
+        <w:spacing w:after="0"/>
+      </w:pPr>
+      <w:r>
+        <w:tab/>
+        <w:t>Adicionar á lista iterável de resultado</w:t>
+      </w:r>
+    </w:p>
+    <w:p>
+      <w:pPr>
+        <w:spacing w:after="0"/>
+      </w:pPr>
+      <w:r>
+        <w:tab/>
+        <w:t xml:space="preserve">Incrementar a </w:t>
+      </w:r>
+      <w:proofErr w:type="spellStart"/>
+      <w:r>
+        <w:t>variavel</w:t>
+      </w:r>
+      <w:proofErr w:type="spellEnd"/>
+      <w:r>
+        <w:t xml:space="preserve"> das páginas visitadas</w:t>
+      </w:r>
+    </w:p>
+    <w:p>
+      <w:pPr>
+        <w:spacing w:after="0"/>
+        <w:ind w:firstLine="708"/>
+      </w:pPr>
+      <w:r>
+        <w:t>Enquanto a fila não está vazia faça:</w:t>
+      </w:r>
+    </w:p>
+    <w:p>
+      <w:pPr>
+        <w:spacing w:after="0"/>
+        <w:ind w:left="708"/>
+      </w:pPr>
+      <w:r>
+        <w:tab/>
+        <w:t xml:space="preserve">Retirar da fila de páginas a visitar e guardar a primeira </w:t>
+      </w:r>
+      <w:proofErr w:type="spellStart"/>
+      <w:r>
+        <w:t>webPage</w:t>
+      </w:r>
+      <w:proofErr w:type="spellEnd"/>
+      <w:r>
+        <w:t xml:space="preserve"> da fila </w:t>
+      </w:r>
+      <w:proofErr w:type="gramStart"/>
+      <w:r>
+        <w:t xml:space="preserve">numa </w:t>
+      </w:r>
+      <w:r>
+        <w:t xml:space="preserve"> v</w:t>
+      </w:r>
+      <w:r>
+        <w:t>ariável</w:t>
+      </w:r>
+      <w:bookmarkStart w:id="4" w:name="_GoBack"/>
+      <w:bookmarkEnd w:id="4"/>
+      <w:proofErr w:type="gramEnd"/>
+    </w:p>
+    <w:p>
+      <w:pPr>
+        <w:spacing w:after="0"/>
+      </w:pPr>
+      <w:r>
+        <w:tab/>
+      </w:r>
+      <w:r>
+        <w:tab/>
+        <w:t>Fazer print da página visitada</w:t>
+      </w:r>
+    </w:p>
+    <w:p>
+      <w:pPr>
+        <w:spacing w:after="0"/>
+      </w:pPr>
+      <w:r>
+        <w:tab/>
+      </w:r>
+      <w:r>
+        <w:tab/>
+        <w:t xml:space="preserve">Guardar numa fila todos os links </w:t>
+      </w:r>
+      <w:proofErr w:type="spellStart"/>
+      <w:r>
+        <w:t>incidents</w:t>
+      </w:r>
+      <w:proofErr w:type="spellEnd"/>
+      <w:r>
+        <w:t xml:space="preserve"> a esta </w:t>
+      </w:r>
+      <w:proofErr w:type="spellStart"/>
+      <w:r>
+        <w:t>webPage</w:t>
+      </w:r>
+      <w:proofErr w:type="spellEnd"/>
+      <w:r>
+        <w:t xml:space="preserve"> visitada</w:t>
+      </w:r>
+    </w:p>
+    <w:p>
+      <w:pPr>
+        <w:spacing w:after="0"/>
+      </w:pPr>
+      <w:r>
+        <w:tab/>
+        <w:t>Iterar sobre a fila obtida:</w:t>
+      </w:r>
+    </w:p>
+    <w:p>
+      <w:pPr>
+        <w:spacing w:after="0"/>
+      </w:pPr>
+      <w:r>
+        <w:tab/>
+      </w:r>
+      <w:r>
+        <w:tab/>
+        <w:t xml:space="preserve">Verificar se o </w:t>
+      </w:r>
+      <w:proofErr w:type="gramStart"/>
+      <w:r>
+        <w:t>numero</w:t>
+      </w:r>
+      <w:proofErr w:type="gramEnd"/>
+      <w:r>
+        <w:t xml:space="preserve"> de páginas pretendidas já foi atingida:</w:t>
+      </w:r>
+    </w:p>
+    <w:p>
+      <w:pPr>
+        <w:spacing w:after="0"/>
+      </w:pPr>
+      <w:r>
+        <w:tab/>
+      </w:r>
+      <w:r>
+        <w:tab/>
+      </w:r>
+      <w:r>
+        <w:tab/>
+        <w:t>Se sim -&gt; retornar a lista iterável de resultado</w:t>
+      </w:r>
+    </w:p>
+    <w:p>
+      <w:pPr>
+        <w:spacing w:after="0"/>
+      </w:pPr>
+      <w:r>
+        <w:tab/>
+      </w:r>
+      <w:r>
+        <w:tab/>
+        <w:t xml:space="preserve">Inserir um novo vértice com uma nova </w:t>
+      </w:r>
+      <w:proofErr w:type="spellStart"/>
+      <w:r>
+        <w:t>webPage</w:t>
+      </w:r>
+      <w:proofErr w:type="spellEnd"/>
+      <w:r>
+        <w:t xml:space="preserve"> com o link atual iterado</w:t>
+      </w:r>
+    </w:p>
+    <w:p>
+      <w:pPr>
+        <w:spacing w:after="0"/>
+      </w:pPr>
+      <w:r>
+        <w:tab/>
+      </w:r>
+      <w:r>
+        <w:tab/>
+        <w:t xml:space="preserve">Adicionar esta </w:t>
+      </w:r>
+      <w:proofErr w:type="spellStart"/>
+      <w:r>
+        <w:t>webPage</w:t>
+      </w:r>
+      <w:proofErr w:type="spellEnd"/>
+      <w:r>
+        <w:t xml:space="preserve"> á lista iterável de resultado</w:t>
+      </w:r>
+    </w:p>
+    <w:p>
+      <w:r>
+        <w:tab/>
+      </w:r>
+      <w:r>
+        <w:tab/>
+        <w:t xml:space="preserve">Adicionar esta </w:t>
+      </w:r>
+      <w:proofErr w:type="spellStart"/>
+      <w:r>
+        <w:t>webPage</w:t>
+      </w:r>
+      <w:proofErr w:type="spellEnd"/>
+      <w:r>
+        <w:t xml:space="preserve"> á fila de páginas a visitar</w:t>
+      </w:r>
+    </w:p>
+    <w:p>
+      <w:r>
+        <w:tab/>
+      </w:r>
+      <w:r>
+        <w:tab/>
+        <w:t>Fazer print do link incidente</w:t>
+      </w:r>
+    </w:p>
+    <w:p>
+      <w:r>
+        <w:tab/>
+      </w:r>
+      <w:r>
+        <w:tab/>
+        <w:t xml:space="preserve">Inserir um novo </w:t>
+      </w:r>
+      <w:proofErr w:type="spellStart"/>
+      <w:r>
+        <w:t>edge</w:t>
+      </w:r>
+      <w:proofErr w:type="spellEnd"/>
+      <w:r>
+        <w:t xml:space="preserve"> com v</w:t>
+      </w:r>
+      <w:r>
+        <w:t>é</w:t>
+      </w:r>
+      <w:r>
+        <w:t xml:space="preserve">rtice inicial a </w:t>
+      </w:r>
+      <w:proofErr w:type="spellStart"/>
+      <w:r>
+        <w:t>webPage</w:t>
+      </w:r>
+      <w:proofErr w:type="spellEnd"/>
+      <w:r>
+        <w:t xml:space="preserve"> a ser visitada e </w:t>
+      </w:r>
+      <w:r>
+        <w:t xml:space="preserve">  </w:t>
+      </w:r>
+      <w:r>
+        <w:t>como v</w:t>
+      </w:r>
+      <w:r>
+        <w:t>é</w:t>
+      </w:r>
+      <w:r>
+        <w:t>rtice final a nova</w:t>
+      </w:r>
+      <w:r>
+        <w:t xml:space="preserve"> </w:t>
+      </w:r>
+      <w:proofErr w:type="spellStart"/>
+      <w:r>
+        <w:t>WebPage</w:t>
+      </w:r>
+      <w:proofErr w:type="spellEnd"/>
+      <w:r>
+        <w:t xml:space="preserve"> incidente</w:t>
+      </w:r>
+    </w:p>
+    <w:p>
+      <w:r>
+        <w:tab/>
+      </w:r>
+      <w:r>
+        <w:tab/>
+        <w:t xml:space="preserve">Incrementar a </w:t>
+      </w:r>
+      <w:proofErr w:type="spellStart"/>
+      <w:r>
+        <w:t>v</w:t>
+      </w:r>
+      <w:r>
+        <w:t>á</w:t>
+      </w:r>
+      <w:r>
+        <w:t>riavel</w:t>
+      </w:r>
+      <w:proofErr w:type="spellEnd"/>
+      <w:r>
+        <w:t xml:space="preserve"> das páginas visitadas</w:t>
+      </w:r>
+    </w:p>
+    <w:p>
+      <w:r>
+        <w:tab/>
+        <w:t>Retornar lista resultado</w:t>
+      </w:r>
+    </w:p>
+    <w:p>
+      <w:pPr>
+        <w:spacing w:after="0"/>
+        <w:ind w:left="2832"/>
+      </w:pPr>
+    </w:p>
+    <w:p>
+      <w:pPr>
+        <w:spacing w:after="0"/>
+        <w:ind w:left="2832"/>
+      </w:pPr>
+    </w:p>
+    <w:p>
+      <w:pPr>
+        <w:spacing w:after="0"/>
+        <w:ind w:left="2832"/>
+      </w:pPr>
     </w:p>
     <w:p>
       <w:pPr>
         <w:pStyle w:val="Ttulo2"/>
         <w:ind w:left="708"/>
       </w:pPr>
-      <w:r>
-        <w:t>Bus</w:t>
-      </w:r>
-      <w:r>
-        <w:t>ca em largura</w:t>
-      </w:r>
-    </w:p>
-    <w:p>
-      <w:r>
-        <w:tab/>
+      <w:bookmarkStart w:id="5" w:name="_Toc25538934"/>
+      <w:r>
+        <w:t>Profundidade</w:t>
+      </w:r>
+      <w:bookmarkEnd w:id="5"/>
+    </w:p>
+    <w:p>
+      <w:pPr>
+        <w:ind w:left="705"/>
+        <w:rPr>
+          <w:u w:val="single"/>
+        </w:rPr>
+      </w:pPr>
+      <w:r>
+        <w:t>Mesmo tentando fazer o BFS com um critério de nível de profundidade, não conseguimos implementar o pseudocódigo.</w:t>
       </w:r>
     </w:p>
     <w:p>
@@ -1750,14 +2643,319 @@
         <w:pStyle w:val="Ttulo1"/>
         <w:spacing w:line="360" w:lineRule="auto"/>
       </w:pPr>
+      <w:bookmarkStart w:id="6" w:name="_Toc25538935"/>
+      <w:r>
+        <w:t>Modo Iterativo</w:t>
+      </w:r>
+      <w:bookmarkEnd w:id="6"/>
+    </w:p>
+    <w:p>
+      <w:r>
+        <w:t>Neste modo será possível o utilizador gerar o seu próprio grafo através de cliques nas respetivas páginas.</w:t>
+      </w:r>
+    </w:p>
+    <w:p>
+      <w:r>
+        <w:t>BFS</w:t>
+      </w:r>
+      <w:r>
+        <w:t xml:space="preserve"> </w:t>
+      </w:r>
+      <w:r>
+        <w:t>ITERATIVO</w:t>
+      </w:r>
+      <w:r>
+        <w:t xml:space="preserve"> (</w:t>
+      </w:r>
       <w:proofErr w:type="spellStart"/>
       <w:r>
+        <w:t>Graph</w:t>
+      </w:r>
+      <w:proofErr w:type="spellEnd"/>
+      <w:r>
+        <w:t>, vértice)</w:t>
+      </w:r>
+    </w:p>
+    <w:p>
+      <w:r>
+        <w:tab/>
+        <w:t>Marque vértice como visitado</w:t>
+      </w:r>
+    </w:p>
+    <w:p>
+      <w:r>
+        <w:tab/>
+        <w:t>Marque vértice como último a restaurar</w:t>
+      </w:r>
+    </w:p>
+    <w:p>
+      <w:r>
+        <w:tab/>
+        <w:t>Coloque o vértice na fila</w:t>
+      </w:r>
+    </w:p>
+    <w:p>
+      <w:r>
+        <w:tab/>
+        <w:t>Enquanto a fila não estiver vazia faça</w:t>
+      </w:r>
+    </w:p>
+    <w:p>
+      <w:pPr>
+        <w:pStyle w:val="PargrafodaLista"/>
+        <w:numPr>
+          <w:ilvl w:val="0"/>
+          <w:numId w:val="5"/>
+        </w:numPr>
+      </w:pPr>
+      <w:r>
+        <w:t>Seja v o primeiro vértice da fila</w:t>
+      </w:r>
+    </w:p>
+    <w:p>
+      <w:pPr>
+        <w:pStyle w:val="PargrafodaLista"/>
+        <w:numPr>
+          <w:ilvl w:val="0"/>
+          <w:numId w:val="5"/>
+        </w:numPr>
+      </w:pPr>
+      <w:r>
+        <w:t>Para cada vértice w adjacente a v faça</w:t>
+      </w:r>
+    </w:p>
+    <w:p>
+      <w:pPr>
+        <w:pStyle w:val="PargrafodaLista"/>
+        <w:numPr>
+          <w:ilvl w:val="1"/>
+          <w:numId w:val="5"/>
+        </w:numPr>
+      </w:pPr>
+      <w:r>
+        <w:t>Se w não está marcado</w:t>
+      </w:r>
+    </w:p>
+    <w:p>
+      <w:pPr>
+        <w:pStyle w:val="PargrafodaLista"/>
+        <w:numPr>
+          <w:ilvl w:val="1"/>
+          <w:numId w:val="5"/>
+        </w:numPr>
+      </w:pPr>
+      <w:r>
+        <w:t>Então</w:t>
+      </w:r>
+    </w:p>
+    <w:p>
+      <w:pPr>
+        <w:pStyle w:val="PargrafodaLista"/>
+        <w:numPr>
+          <w:ilvl w:val="2"/>
+          <w:numId w:val="5"/>
+        </w:numPr>
+      </w:pPr>
+      <w:r>
+        <w:t xml:space="preserve">Marque w </w:t>
+      </w:r>
+    </w:p>
+    <w:p>
+      <w:pPr>
+        <w:pStyle w:val="PargrafodaLista"/>
+        <w:numPr>
+          <w:ilvl w:val="2"/>
+          <w:numId w:val="5"/>
+        </w:numPr>
+      </w:pPr>
+      <w:r>
+        <w:t>Insira no final da fila</w:t>
+      </w:r>
+    </w:p>
+    <w:p>
+      <w:pPr>
+        <w:pStyle w:val="PargrafodaLista"/>
+        <w:numPr>
+          <w:ilvl w:val="0"/>
+          <w:numId w:val="5"/>
+        </w:numPr>
+      </w:pPr>
+      <w:r>
+        <w:t>Se último a restaurar</w:t>
+      </w:r>
+    </w:p>
+    <w:p>
+      <w:pPr>
+        <w:pStyle w:val="PargrafodaLista"/>
+        <w:numPr>
+          <w:ilvl w:val="1"/>
+          <w:numId w:val="5"/>
+        </w:numPr>
+      </w:pPr>
+      <w:r>
+        <w:t>Para cada vértice w adjacente a v faça</w:t>
+      </w:r>
+    </w:p>
+    <w:p>
+      <w:pPr>
+        <w:pStyle w:val="PargrafodaLista"/>
+        <w:numPr>
+          <w:ilvl w:val="2"/>
+          <w:numId w:val="5"/>
+        </w:numPr>
+      </w:pPr>
+      <w:r>
+        <w:t>Se não está marcado</w:t>
+      </w:r>
+    </w:p>
+    <w:p>
+      <w:pPr>
+        <w:pStyle w:val="PargrafodaLista"/>
+        <w:numPr>
+          <w:ilvl w:val="2"/>
+          <w:numId w:val="5"/>
+        </w:numPr>
+      </w:pPr>
+      <w:r>
+        <w:t>Então</w:t>
+      </w:r>
+    </w:p>
+    <w:p>
+      <w:pPr>
+        <w:pStyle w:val="PargrafodaLista"/>
+        <w:numPr>
+          <w:ilvl w:val="3"/>
+          <w:numId w:val="5"/>
+        </w:numPr>
+      </w:pPr>
+      <w:r>
+        <w:t>Marque w</w:t>
+      </w:r>
+    </w:p>
+    <w:p>
+      <w:pPr>
+        <w:pStyle w:val="PargrafodaLista"/>
+        <w:numPr>
+          <w:ilvl w:val="3"/>
+          <w:numId w:val="5"/>
+        </w:numPr>
+      </w:pPr>
+      <w:r>
+        <w:t>Insira no final da fila</w:t>
+      </w:r>
+    </w:p>
+    <w:p>
+      <w:pPr>
+        <w:pStyle w:val="PargrafodaLista"/>
+        <w:ind w:left="2865"/>
+      </w:pPr>
+    </w:p>
+    <w:p>
+      <w:pPr>
+        <w:pStyle w:val="PargrafodaLista"/>
+        <w:ind w:left="2865"/>
+      </w:pPr>
+    </w:p>
+    <w:p>
+      <w:pPr>
+        <w:pStyle w:val="PargrafodaLista"/>
+        <w:ind w:left="2865"/>
+      </w:pPr>
+    </w:p>
+    <w:p>
+      <w:pPr>
+        <w:pStyle w:val="PargrafodaLista"/>
+        <w:ind w:left="2865"/>
+      </w:pPr>
+    </w:p>
+    <w:p>
+      <w:pPr>
+        <w:pStyle w:val="PargrafodaLista"/>
+        <w:ind w:left="2865"/>
+      </w:pPr>
+    </w:p>
+    <w:p>
+      <w:pPr>
+        <w:pStyle w:val="PargrafodaLista"/>
+        <w:ind w:left="2865"/>
+      </w:pPr>
+    </w:p>
+    <w:p>
+      <w:pPr>
+        <w:pStyle w:val="PargrafodaLista"/>
+        <w:ind w:left="2865"/>
+      </w:pPr>
+    </w:p>
+    <w:p>
+      <w:pPr>
+        <w:pStyle w:val="PargrafodaLista"/>
+        <w:ind w:left="2865"/>
+      </w:pPr>
+    </w:p>
+    <w:p>
+      <w:pPr>
+        <w:pStyle w:val="PargrafodaLista"/>
+        <w:ind w:left="2865"/>
+      </w:pPr>
+    </w:p>
+    <w:p>
+      <w:pPr>
+        <w:pStyle w:val="PargrafodaLista"/>
+        <w:ind w:left="2865"/>
+      </w:pPr>
+    </w:p>
+    <w:p>
+      <w:pPr>
+        <w:pStyle w:val="PargrafodaLista"/>
+        <w:ind w:left="2865"/>
+      </w:pPr>
+    </w:p>
+    <w:p>
+      <w:pPr>
+        <w:pStyle w:val="PargrafodaLista"/>
+        <w:ind w:left="2865"/>
+      </w:pPr>
+    </w:p>
+    <w:p>
+      <w:pPr>
+        <w:pStyle w:val="PargrafodaLista"/>
+        <w:ind w:left="2865"/>
+      </w:pPr>
+    </w:p>
+    <w:p>
+      <w:pPr>
+        <w:pStyle w:val="PargrafodaLista"/>
+        <w:ind w:left="2865"/>
+      </w:pPr>
+    </w:p>
+    <w:p>
+      <w:pPr>
+        <w:pStyle w:val="PargrafodaLista"/>
+        <w:ind w:left="2865"/>
+      </w:pPr>
+    </w:p>
+    <w:p>
+      <w:pPr>
+        <w:pStyle w:val="PargrafodaLista"/>
+        <w:ind w:left="2865"/>
+      </w:pPr>
+    </w:p>
+    <w:p>
+      <w:pPr>
+        <w:pStyle w:val="Ttulo1"/>
+        <w:spacing w:line="360" w:lineRule="auto"/>
+      </w:pPr>
+      <w:bookmarkStart w:id="7" w:name="_Toc25538936"/>
+      <w:proofErr w:type="spellStart"/>
+      <w:r>
+        <w:lastRenderedPageBreak/>
         <w:t>Mockup</w:t>
       </w:r>
       <w:proofErr w:type="spellEnd"/>
       <w:r>
         <w:t xml:space="preserve"> da interface</w:t>
       </w:r>
+      <w:bookmarkEnd w:id="7"/>
     </w:p>
     <w:p>
       <w:pPr>
@@ -1788,10 +2986,10 @@
           <w:noProof/>
         </w:rPr>
         <w:drawing>
-          <wp:inline distT="0" distB="0" distL="0" distR="0" wp14:anchorId="1E972ED3" wp14:editId="1ACBDC0B">
-            <wp:extent cx="5400040" cy="3785870"/>
-            <wp:effectExtent l="0" t="0" r="0" b="5080"/>
-            <wp:docPr id="2" name="Imagem 2" descr="Uma imagem com captura de ecrã&#10;&#10;Descrição gerada automaticamente"/>
+          <wp:inline distT="0" distB="0" distL="0" distR="0" wp14:anchorId="3506E557" wp14:editId="4E206891">
+            <wp:extent cx="5400040" cy="3933825"/>
+            <wp:effectExtent l="0" t="0" r="0" b="9525"/>
+            <wp:docPr id="6" name="Imagem 6" descr="Mockup interface gráfica"/>
             <wp:cNvGraphicFramePr>
               <a:graphicFrameLocks xmlns:a="http://schemas.openxmlformats.org/drawingml/2006/main" noChangeAspect="1"/>
             </wp:cNvGraphicFramePr>
@@ -1799,8 +2997,10 @@
               <a:graphicData uri="http://schemas.openxmlformats.org/drawingml/2006/picture">
                 <pic:pic xmlns:pic="http://schemas.openxmlformats.org/drawingml/2006/picture">
                   <pic:nvPicPr>
-                    <pic:cNvPr id="2" name="mockup.png"/>
-                    <pic:cNvPicPr/>
+                    <pic:cNvPr id="0" name="Picture 1"/>
+                    <pic:cNvPicPr>
+                      <a:picLocks noChangeAspect="1" noChangeArrowheads="1"/>
+                    </pic:cNvPicPr>
                   </pic:nvPicPr>
                   <pic:blipFill>
                     <a:blip r:embed="rId10">
@@ -1810,18 +3010,23 @@
                         </a:ext>
                       </a:extLst>
                     </a:blip>
+                    <a:srcRect/>
                     <a:stretch>
                       <a:fillRect/>
                     </a:stretch>
                   </pic:blipFill>
-                  <pic:spPr>
+                  <pic:spPr bwMode="auto">
                     <a:xfrm>
                       <a:off x="0" y="0"/>
-                      <a:ext cx="5400040" cy="3785870"/>
+                      <a:ext cx="5400040" cy="3933825"/>
                     </a:xfrm>
                     <a:prstGeom prst="rect">
                       <a:avLst/>
                     </a:prstGeom>
+                    <a:noFill/>
+                    <a:ln>
+                      <a:noFill/>
+                    </a:ln>
                   </pic:spPr>
                 </pic:pic>
               </a:graphicData>
@@ -1829,13 +3034,11 @@
           </wp:inline>
         </w:drawing>
       </w:r>
-      <w:bookmarkStart w:id="0" w:name="_GoBack"/>
-      <w:bookmarkEnd w:id="0"/>
     </w:p>
     <w:sectPr>
       <w:headerReference w:type="default" r:id="rId11"/>
       <w:pgSz w:w="11906" w:h="16838" w:code="9"/>
-      <w:pgMar w:top="1417" w:right="1701" w:bottom="1417" w:left="1701" w:header="567" w:footer="708" w:gutter="0"/>
+      <w:pgMar w:top="1417" w:right="1701" w:bottom="1276" w:left="1701" w:header="567" w:footer="708" w:gutter="0"/>
       <w:cols w:space="708"/>
       <w:docGrid w:linePitch="360"/>
     </w:sectPr>
@@ -2491,6 +3694,119 @@
     </w:lvl>
   </w:abstractNum>
   <w:abstractNum w:abstractNumId="3" w15:restartNumberingAfterBreak="0">
+    <w:nsid w:val="2EB522D3"/>
+    <w:multiLevelType w:val="hybridMultilevel"/>
+    <w:tmpl w:val="69181B56"/>
+    <w:lvl w:ilvl="0" w:tplc="08160001">
+      <w:start w:val="1"/>
+      <w:numFmt w:val="bullet"/>
+      <w:lvlText w:val=""/>
+      <w:lvlJc w:val="left"/>
+      <w:pPr>
+        <w:ind w:left="1425" w:hanging="360"/>
+      </w:pPr>
+      <w:rPr>
+        <w:rFonts w:ascii="Symbol" w:hAnsi="Symbol" w:hint="default"/>
+      </w:rPr>
+    </w:lvl>
+    <w:lvl w:ilvl="1" w:tplc="08160003">
+      <w:start w:val="1"/>
+      <w:numFmt w:val="bullet"/>
+      <w:lvlText w:val="o"/>
+      <w:lvlJc w:val="left"/>
+      <w:pPr>
+        <w:ind w:left="2145" w:hanging="360"/>
+      </w:pPr>
+      <w:rPr>
+        <w:rFonts w:ascii="Courier New" w:hAnsi="Courier New" w:cs="Courier New" w:hint="default"/>
+      </w:rPr>
+    </w:lvl>
+    <w:lvl w:ilvl="2" w:tplc="08160005">
+      <w:start w:val="1"/>
+      <w:numFmt w:val="bullet"/>
+      <w:lvlText w:val=""/>
+      <w:lvlJc w:val="left"/>
+      <w:pPr>
+        <w:ind w:left="2865" w:hanging="360"/>
+      </w:pPr>
+      <w:rPr>
+        <w:rFonts w:ascii="Wingdings" w:hAnsi="Wingdings" w:hint="default"/>
+      </w:rPr>
+    </w:lvl>
+    <w:lvl w:ilvl="3" w:tplc="08160001">
+      <w:start w:val="1"/>
+      <w:numFmt w:val="bullet"/>
+      <w:lvlText w:val=""/>
+      <w:lvlJc w:val="left"/>
+      <w:pPr>
+        <w:ind w:left="3585" w:hanging="360"/>
+      </w:pPr>
+      <w:rPr>
+        <w:rFonts w:ascii="Symbol" w:hAnsi="Symbol" w:hint="default"/>
+      </w:rPr>
+    </w:lvl>
+    <w:lvl w:ilvl="4" w:tplc="08160003" w:tentative="1">
+      <w:start w:val="1"/>
+      <w:numFmt w:val="bullet"/>
+      <w:lvlText w:val="o"/>
+      <w:lvlJc w:val="left"/>
+      <w:pPr>
+        <w:ind w:left="4305" w:hanging="360"/>
+      </w:pPr>
+      <w:rPr>
+        <w:rFonts w:ascii="Courier New" w:hAnsi="Courier New" w:cs="Courier New" w:hint="default"/>
+      </w:rPr>
+    </w:lvl>
+    <w:lvl w:ilvl="5" w:tplc="08160005" w:tentative="1">
+      <w:start w:val="1"/>
+      <w:numFmt w:val="bullet"/>
+      <w:lvlText w:val=""/>
+      <w:lvlJc w:val="left"/>
+      <w:pPr>
+        <w:ind w:left="5025" w:hanging="360"/>
+      </w:pPr>
+      <w:rPr>
+        <w:rFonts w:ascii="Wingdings" w:hAnsi="Wingdings" w:hint="default"/>
+      </w:rPr>
+    </w:lvl>
+    <w:lvl w:ilvl="6" w:tplc="08160001" w:tentative="1">
+      <w:start w:val="1"/>
+      <w:numFmt w:val="bullet"/>
+      <w:lvlText w:val=""/>
+      <w:lvlJc w:val="left"/>
+      <w:pPr>
+        <w:ind w:left="5745" w:hanging="360"/>
+      </w:pPr>
+      <w:rPr>
+        <w:rFonts w:ascii="Symbol" w:hAnsi="Symbol" w:hint="default"/>
+      </w:rPr>
+    </w:lvl>
+    <w:lvl w:ilvl="7" w:tplc="08160003" w:tentative="1">
+      <w:start w:val="1"/>
+      <w:numFmt w:val="bullet"/>
+      <w:lvlText w:val="o"/>
+      <w:lvlJc w:val="left"/>
+      <w:pPr>
+        <w:ind w:left="6465" w:hanging="360"/>
+      </w:pPr>
+      <w:rPr>
+        <w:rFonts w:ascii="Courier New" w:hAnsi="Courier New" w:cs="Courier New" w:hint="default"/>
+      </w:rPr>
+    </w:lvl>
+    <w:lvl w:ilvl="8" w:tplc="08160005" w:tentative="1">
+      <w:start w:val="1"/>
+      <w:numFmt w:val="bullet"/>
+      <w:lvlText w:val=""/>
+      <w:lvlJc w:val="left"/>
+      <w:pPr>
+        <w:ind w:left="7185" w:hanging="360"/>
+      </w:pPr>
+      <w:rPr>
+        <w:rFonts w:ascii="Wingdings" w:hAnsi="Wingdings" w:hint="default"/>
+      </w:rPr>
+    </w:lvl>
+  </w:abstractNum>
+  <w:abstractNum w:abstractNumId="4" w15:restartNumberingAfterBreak="0">
     <w:nsid w:val="615126C5"/>
     <w:multiLevelType w:val="hybridMultilevel"/>
     <w:tmpl w:val="3036D3F8"/>
@@ -2610,10 +3926,13 @@
     <w:abstractNumId w:val="1"/>
   </w:num>
   <w:num w:numId="3">
-    <w:abstractNumId w:val="3"/>
+    <w:abstractNumId w:val="4"/>
   </w:num>
   <w:num w:numId="4">
     <w:abstractNumId w:val="2"/>
+  </w:num>
+  <w:num w:numId="5">
+    <w:abstractNumId w:val="3"/>
   </w:num>
 </w:numbering>
 </file>
@@ -2741,6 +4060,7 @@
     <w:lsdException w:name="HTML Sample" w:semiHidden="1" w:unhideWhenUsed="1"/>
     <w:lsdException w:name="HTML Typewriter" w:semiHidden="1" w:unhideWhenUsed="1"/>
     <w:lsdException w:name="HTML Variable" w:semiHidden="1" w:unhideWhenUsed="1"/>
+    <w:lsdException w:name="Normal Table" w:semiHidden="1" w:unhideWhenUsed="1"/>
     <w:lsdException w:name="annotation subject" w:semiHidden="1" w:unhideWhenUsed="1"/>
     <w:lsdException w:name="No List" w:semiHidden="1" w:unhideWhenUsed="1"/>
     <w:lsdException w:name="Outline List 1" w:semiHidden="1" w:unhideWhenUsed="1"/>
@@ -2783,8 +4103,11 @@
     <w:lsdException w:name="Table Contemporary" w:semiHidden="1" w:unhideWhenUsed="1"/>
     <w:lsdException w:name="Table Elegant" w:semiHidden="1" w:unhideWhenUsed="1"/>
     <w:lsdException w:name="Table Professional" w:semiHidden="1" w:unhideWhenUsed="1"/>
+    <w:lsdException w:name="Table Subtle 1" w:semiHidden="1" w:unhideWhenUsed="1"/>
     <w:lsdException w:name="Table Subtle 2" w:semiHidden="1" w:unhideWhenUsed="1"/>
     <w:lsdException w:name="Table Web 1" w:semiHidden="1" w:unhideWhenUsed="1"/>
+    <w:lsdException w:name="Table Web 2" w:semiHidden="1" w:unhideWhenUsed="1"/>
+    <w:lsdException w:name="Table Web 3" w:semiHidden="1" w:unhideWhenUsed="1"/>
     <w:lsdException w:name="Balloon Text" w:semiHidden="1" w:unhideWhenUsed="1"/>
     <w:lsdException w:name="Table Grid" w:uiPriority="39"/>
     <w:lsdException w:name="Table Theme" w:semiHidden="1" w:unhideWhenUsed="1"/>
@@ -3701,7 +5024,7 @@
 </file>
 
 <file path=customXml/itemProps1.xml><?xml version="1.0" encoding="utf-8"?>
-<ds:datastoreItem xmlns:ds="http://schemas.openxmlformats.org/officeDocument/2006/customXml" ds:itemID="{2851D854-CE03-44C2-BD50-72F7DEACB87C}">
+<ds:datastoreItem xmlns:ds="http://schemas.openxmlformats.org/officeDocument/2006/customXml" ds:itemID="{2E068F70-4A10-444C-91E2-19D61A009B6F}">
   <ds:schemaRefs>
     <ds:schemaRef ds:uri="http://schemas.openxmlformats.org/officeDocument/2006/bibliography"/>
   </ds:schemaRefs>

</xml_diff>